<commit_message>
Remplacer le terme Type par Catégorie et autres corrections.
</commit_message>
<xml_diff>
--- a/MR_corrige.docx
+++ b/MR_corrige.docx
@@ -539,7 +539,21 @@
         <w:rPr>
           <w:lang w:val="fr-CA"/>
         </w:rPr>
-        <w:t xml:space="preserve">l, Type : </w:t>
+        <w:t xml:space="preserve">l, </w:t>
+      </w:r>
+      <w:proofErr w:type="spellStart"/>
+      <w:r>
+        <w:rPr>
+          <w:lang w:val="fr-CA"/>
+        </w:rPr>
+        <w:t>Categorie</w:t>
+      </w:r>
+      <w:proofErr w:type="spellEnd"/>
+      <w:r>
+        <w:rPr>
+          <w:lang w:val="fr-CA"/>
+        </w:rPr>
+        <w:t xml:space="preserve"> : </w:t>
       </w:r>
       <w:proofErr w:type="spellStart"/>
       <w:r>
@@ -639,7 +653,13 @@
         <w:rPr>
           <w:lang w:val="fr-CA"/>
         </w:rPr>
-        <w:t xml:space="preserve">, Tension : </w:t>
+        <w:t>, Te</w:t>
+      </w:r>
+      <w:r>
+        <w:rPr>
+          <w:lang w:val="fr-CA"/>
+        </w:rPr>
+        <w:t xml:space="preserve">nsion : </w:t>
       </w:r>
       <w:proofErr w:type="spellStart"/>
       <w:r>
@@ -667,7 +687,21 @@
         <w:rPr>
           <w:lang w:val="fr-CA"/>
         </w:rPr>
-        <w:t xml:space="preserve">, Type : </w:t>
+        <w:t xml:space="preserve">, </w:t>
+      </w:r>
+      <w:proofErr w:type="spellStart"/>
+      <w:r>
+        <w:rPr>
+          <w:lang w:val="fr-CA"/>
+        </w:rPr>
+        <w:t>Categorie</w:t>
+      </w:r>
+      <w:proofErr w:type="spellEnd"/>
+      <w:r>
+        <w:rPr>
+          <w:lang w:val="fr-CA"/>
+        </w:rPr>
+        <w:t xml:space="preserve"> : </w:t>
       </w:r>
       <w:proofErr w:type="spellStart"/>
       <w:r>
@@ -841,410 +875,424 @@
         <w:rPr>
           <w:lang w:val="fr-CA"/>
         </w:rPr>
-        <w:t xml:space="preserve">, Type : </w:t>
-      </w:r>
-      <w:proofErr w:type="spellStart"/>
-      <w:r>
-        <w:rPr>
-          <w:lang w:val="fr-CA"/>
-        </w:rPr>
-        <w:t>enum</w:t>
-      </w:r>
-      <w:proofErr w:type="spellEnd"/>
-      <w:r>
-        <w:rPr>
-          <w:lang w:val="fr-CA"/>
-        </w:rPr>
-        <w:t>)</w:t>
-      </w:r>
-    </w:p>
-    <w:p>
-      <w:pPr>
-        <w:rPr>
-          <w:b/>
-          <w:lang w:val="fr-CA"/>
-        </w:rPr>
-      </w:pPr>
-    </w:p>
-    <w:p>
-      <w:pPr>
-        <w:rPr>
-          <w:lang w:val="fr-CA"/>
-        </w:rPr>
-      </w:pPr>
-      <w:r>
-        <w:rPr>
-          <w:b/>
-          <w:lang w:val="fr-CA"/>
-        </w:rPr>
-        <w:t>Postes</w:t>
-      </w:r>
-      <w:r>
-        <w:rPr>
-          <w:lang w:val="fr-CA"/>
-        </w:rPr>
-        <w:t xml:space="preserve"> (</w:t>
-      </w:r>
-      <w:r>
-        <w:rPr>
-          <w:u w:val="single"/>
-          <w:lang w:val="fr-CA"/>
-        </w:rPr>
-        <w:t xml:space="preserve">Eid : </w:t>
-      </w:r>
-      <w:proofErr w:type="spellStart"/>
-      <w:r>
-        <w:rPr>
-          <w:u w:val="single"/>
-          <w:lang w:val="fr-CA"/>
-        </w:rPr>
-        <w:t>int</w:t>
-      </w:r>
-      <w:proofErr w:type="spellEnd"/>
-      <w:r>
-        <w:rPr>
-          <w:lang w:val="fr-CA"/>
-        </w:rPr>
-        <w:t xml:space="preserve">, Latitude : réel, </w:t>
-      </w:r>
-      <w:r>
-        <w:rPr>
-          <w:lang w:val="fr-CA"/>
-        </w:rPr>
-        <w:t xml:space="preserve">Longitude : réel, Nombre maximal de lignes : </w:t>
-      </w:r>
-      <w:proofErr w:type="spellStart"/>
-      <w:r>
-        <w:rPr>
-          <w:lang w:val="fr-CA"/>
-        </w:rPr>
-        <w:t>int</w:t>
-      </w:r>
-      <w:proofErr w:type="spellEnd"/>
-      <w:r>
-        <w:rPr>
-          <w:lang w:val="fr-CA"/>
-        </w:rPr>
-        <w:t>)</w:t>
-      </w:r>
-    </w:p>
-    <w:p>
-      <w:pPr>
-        <w:rPr>
-          <w:lang w:val="fr-CA"/>
-        </w:rPr>
-      </w:pPr>
-      <w:r>
-        <w:rPr>
-          <w:b/>
-          <w:lang w:val="fr-CA"/>
-        </w:rPr>
-        <w:t>Sources</w:t>
-      </w:r>
-      <w:r>
-        <w:rPr>
-          <w:lang w:val="fr-CA"/>
-        </w:rPr>
-        <w:t xml:space="preserve"> (</w:t>
-      </w:r>
-      <w:r>
-        <w:rPr>
-          <w:u w:val="single"/>
-          <w:lang w:val="fr-CA"/>
-        </w:rPr>
-        <w:t xml:space="preserve">Eid : </w:t>
-      </w:r>
-      <w:proofErr w:type="spellStart"/>
-      <w:r>
-        <w:rPr>
-          <w:u w:val="single"/>
-          <w:lang w:val="fr-CA"/>
-        </w:rPr>
-        <w:t>int</w:t>
-      </w:r>
-      <w:proofErr w:type="spellEnd"/>
-      <w:r>
-        <w:rPr>
-          <w:lang w:val="fr-CA"/>
-        </w:rPr>
         <w:t xml:space="preserve">, </w:t>
       </w:r>
-      <w:r>
-        <w:rPr>
-          <w:lang w:val="fr-CA"/>
-        </w:rPr>
-        <w:t xml:space="preserve">Centrale : </w:t>
-      </w:r>
-      <w:proofErr w:type="spellStart"/>
-      <w:r>
-        <w:rPr>
-          <w:lang w:val="fr-CA"/>
-        </w:rPr>
-        <w:t>int</w:t>
-      </w:r>
-      <w:proofErr w:type="spellEnd"/>
-      <w:r>
-        <w:rPr>
-          <w:lang w:val="fr-CA"/>
-        </w:rPr>
-        <w:t>)</w:t>
-      </w:r>
-    </w:p>
-    <w:p>
-      <w:pPr>
-        <w:rPr>
-          <w:lang w:val="fr-CA"/>
-        </w:rPr>
-      </w:pPr>
-      <w:proofErr w:type="spellStart"/>
-      <w:r>
-        <w:rPr>
-          <w:b/>
-          <w:lang w:val="fr-CA"/>
-        </w:rPr>
-        <w:t>Sattellites</w:t>
-      </w:r>
-      <w:proofErr w:type="spellEnd"/>
-      <w:r>
-        <w:rPr>
-          <w:b/>
-          <w:lang w:val="fr-CA"/>
-        </w:rPr>
-        <w:t xml:space="preserve"> </w:t>
-      </w:r>
-      <w:r>
-        <w:rPr>
-          <w:lang w:val="fr-CA"/>
-        </w:rPr>
-        <w:t>(</w:t>
-      </w:r>
-      <w:r>
-        <w:rPr>
-          <w:u w:val="single"/>
-          <w:lang w:val="fr-CA"/>
-        </w:rPr>
-        <w:t>Eid :</w:t>
-      </w:r>
-      <w:proofErr w:type="spellStart"/>
-      <w:r>
-        <w:rPr>
-          <w:u w:val="single"/>
-          <w:lang w:val="fr-CA"/>
-        </w:rPr>
-        <w:t>int</w:t>
-      </w:r>
-      <w:proofErr w:type="spellEnd"/>
-      <w:r>
-        <w:rPr>
-          <w:lang w:val="fr-CA"/>
-        </w:rPr>
-        <w:t>)</w:t>
-      </w:r>
-    </w:p>
-    <w:p>
-      <w:pPr>
-        <w:rPr>
-          <w:lang w:val="fr-CA"/>
-        </w:rPr>
-      </w:pPr>
-      <w:r>
-        <w:rPr>
-          <w:b/>
-          <w:lang w:val="fr-CA"/>
-        </w:rPr>
-        <w:t xml:space="preserve">Stratégiques </w:t>
-      </w:r>
-      <w:r>
-        <w:rPr>
-          <w:lang w:val="fr-CA"/>
-        </w:rPr>
-        <w:t>(</w:t>
-      </w:r>
-      <w:r>
-        <w:rPr>
-          <w:u w:val="single"/>
-          <w:lang w:val="fr-CA"/>
-        </w:rPr>
-        <w:t>Eid :</w:t>
-      </w:r>
-      <w:proofErr w:type="spellStart"/>
-      <w:r>
-        <w:rPr>
-          <w:u w:val="single"/>
-          <w:lang w:val="fr-CA"/>
-        </w:rPr>
-        <w:t>int</w:t>
-      </w:r>
-      <w:proofErr w:type="spellEnd"/>
-      <w:r>
-        <w:rPr>
-          <w:lang w:val="fr-CA"/>
-        </w:rPr>
-        <w:t>)</w:t>
-      </w:r>
-    </w:p>
-    <w:p>
-      <w:pPr>
-        <w:rPr>
-          <w:lang w:val="fr-CA"/>
-        </w:rPr>
-      </w:pPr>
-      <w:r>
-        <w:rPr>
-          <w:b/>
-          <w:lang w:val="fr-CA"/>
-        </w:rPr>
-        <w:t xml:space="preserve">Transformateurs sur poteau de bois </w:t>
-      </w:r>
-      <w:r>
-        <w:rPr>
-          <w:lang w:val="fr-CA"/>
-        </w:rPr>
-        <w:t>(</w:t>
-      </w:r>
-      <w:r>
-        <w:rPr>
-          <w:u w:val="single"/>
-          <w:lang w:val="fr-CA"/>
-        </w:rPr>
-        <w:t>Eid :</w:t>
-      </w:r>
-      <w:proofErr w:type="spellStart"/>
-      <w:r>
-        <w:rPr>
-          <w:u w:val="single"/>
-          <w:lang w:val="fr-CA"/>
-        </w:rPr>
-        <w:t>int</w:t>
-      </w:r>
-      <w:proofErr w:type="spellEnd"/>
-      <w:r>
-        <w:rPr>
-          <w:lang w:val="fr-CA"/>
-        </w:rPr>
-        <w:t>)</w:t>
-      </w:r>
-    </w:p>
-    <w:p>
-      <w:pPr>
-        <w:rPr>
-          <w:lang w:val="fr-CA"/>
-        </w:rPr>
-      </w:pPr>
-      <w:r>
-        <w:rPr>
-          <w:b/>
-          <w:lang w:val="fr-CA"/>
-        </w:rPr>
-        <w:t>Points de raccordement</w:t>
-      </w:r>
-      <w:r>
-        <w:rPr>
-          <w:lang w:val="fr-CA"/>
-        </w:rPr>
-        <w:t xml:space="preserve"> (</w:t>
-      </w:r>
-      <w:r>
-        <w:rPr>
-          <w:u w:val="single"/>
-          <w:lang w:val="fr-CA"/>
-        </w:rPr>
-        <w:t>Eid :</w:t>
-      </w:r>
-      <w:proofErr w:type="spellStart"/>
-      <w:r>
-        <w:rPr>
-          <w:u w:val="single"/>
-          <w:lang w:val="fr-CA"/>
-        </w:rPr>
-        <w:t>int</w:t>
-      </w:r>
-      <w:proofErr w:type="spellEnd"/>
-      <w:r>
-        <w:rPr>
-          <w:lang w:val="fr-CA"/>
-        </w:rPr>
-        <w:t>)</w:t>
-      </w:r>
-    </w:p>
-    <w:p>
-      <w:pPr>
-        <w:rPr>
-          <w:lang w:val="fr-CA"/>
-        </w:rPr>
-      </w:pPr>
-    </w:p>
-    <w:p>
-      <w:pPr>
-        <w:rPr>
-          <w:lang w:val="fr-CA"/>
-        </w:rPr>
-      </w:pPr>
-      <w:r>
-        <w:rPr>
-          <w:b/>
-          <w:lang w:val="fr-CA"/>
-        </w:rPr>
-        <w:t>Bris</w:t>
-      </w:r>
-      <w:r>
-        <w:rPr>
-          <w:lang w:val="fr-CA"/>
-        </w:rPr>
-        <w:t xml:space="preserve"> (</w:t>
-      </w:r>
-      <w:r>
-        <w:rPr>
-          <w:u w:val="single"/>
-          <w:lang w:val="fr-CA"/>
-        </w:rPr>
-        <w:t xml:space="preserve">Eid : </w:t>
-      </w:r>
-      <w:proofErr w:type="spellStart"/>
-      <w:r>
-        <w:rPr>
-          <w:u w:val="single"/>
-          <w:lang w:val="fr-CA"/>
-        </w:rPr>
-        <w:t>int</w:t>
-      </w:r>
-      <w:proofErr w:type="spellEnd"/>
-      <w:r>
-        <w:rPr>
-          <w:lang w:val="fr-CA"/>
-        </w:rPr>
-        <w:t xml:space="preserve">, </w:t>
-      </w:r>
-      <w:r>
-        <w:rPr>
-          <w:u w:val="single"/>
-          <w:lang w:val="fr-CA"/>
-        </w:rPr>
-        <w:t>Début : seconde</w:t>
-      </w:r>
-      <w:r>
-        <w:rPr>
-          <w:lang w:val="fr-CA"/>
-        </w:rPr>
-        <w:t>, Fin : seconde)</w:t>
-      </w:r>
-    </w:p>
-    <w:p>
-      <w:pPr>
-        <w:rPr>
-          <w:lang w:val="fr-CA"/>
-        </w:rPr>
-      </w:pPr>
-    </w:p>
-    <w:p>
-      <w:pPr>
-        <w:rPr>
-          <w:b/>
-          <w:lang w:val="fr-CA"/>
-        </w:rPr>
-      </w:pPr>
+      <w:proofErr w:type="spellStart"/>
+      <w:r>
+        <w:rPr>
+          <w:lang w:val="fr-CA"/>
+        </w:rPr>
+        <w:t>Categorie</w:t>
+      </w:r>
       <w:bookmarkStart w:id="0" w:name="_GoBack"/>
       <w:bookmarkEnd w:id="0"/>
+      <w:proofErr w:type="spellEnd"/>
+      <w:r>
+        <w:rPr>
+          <w:lang w:val="fr-CA"/>
+        </w:rPr>
+        <w:t xml:space="preserve"> : </w:t>
+      </w:r>
+      <w:proofErr w:type="spellStart"/>
+      <w:r>
+        <w:rPr>
+          <w:lang w:val="fr-CA"/>
+        </w:rPr>
+        <w:t>enum</w:t>
+      </w:r>
+      <w:proofErr w:type="spellEnd"/>
+      <w:r>
+        <w:rPr>
+          <w:lang w:val="fr-CA"/>
+        </w:rPr>
+        <w:t>)</w:t>
+      </w:r>
+    </w:p>
+    <w:p>
+      <w:pPr>
+        <w:rPr>
+          <w:b/>
+          <w:lang w:val="fr-CA"/>
+        </w:rPr>
+      </w:pPr>
+    </w:p>
+    <w:p>
+      <w:pPr>
+        <w:rPr>
+          <w:lang w:val="fr-CA"/>
+        </w:rPr>
+      </w:pPr>
+      <w:r>
+        <w:rPr>
+          <w:b/>
+          <w:lang w:val="fr-CA"/>
+        </w:rPr>
+        <w:t>Postes</w:t>
+      </w:r>
+      <w:r>
+        <w:rPr>
+          <w:lang w:val="fr-CA"/>
+        </w:rPr>
+        <w:t xml:space="preserve"> (</w:t>
+      </w:r>
+      <w:r>
+        <w:rPr>
+          <w:u w:val="single"/>
+          <w:lang w:val="fr-CA"/>
+        </w:rPr>
+        <w:t xml:space="preserve">Eid : </w:t>
+      </w:r>
+      <w:proofErr w:type="spellStart"/>
+      <w:r>
+        <w:rPr>
+          <w:u w:val="single"/>
+          <w:lang w:val="fr-CA"/>
+        </w:rPr>
+        <w:t>int</w:t>
+      </w:r>
+      <w:proofErr w:type="spellEnd"/>
+      <w:r>
+        <w:rPr>
+          <w:lang w:val="fr-CA"/>
+        </w:rPr>
+        <w:t xml:space="preserve">, Latitude : réel, </w:t>
+      </w:r>
+      <w:r>
+        <w:rPr>
+          <w:lang w:val="fr-CA"/>
+        </w:rPr>
+        <w:t xml:space="preserve">Longitude : réel, Nombre maximal de lignes : </w:t>
+      </w:r>
+      <w:proofErr w:type="spellStart"/>
+      <w:r>
+        <w:rPr>
+          <w:lang w:val="fr-CA"/>
+        </w:rPr>
+        <w:t>int</w:t>
+      </w:r>
+      <w:proofErr w:type="spellEnd"/>
+      <w:r>
+        <w:rPr>
+          <w:lang w:val="fr-CA"/>
+        </w:rPr>
+        <w:t>)</w:t>
+      </w:r>
+    </w:p>
+    <w:p>
+      <w:pPr>
+        <w:rPr>
+          <w:lang w:val="fr-CA"/>
+        </w:rPr>
+      </w:pPr>
+      <w:r>
+        <w:rPr>
+          <w:b/>
+          <w:lang w:val="fr-CA"/>
+        </w:rPr>
+        <w:t>Sources</w:t>
+      </w:r>
+      <w:r>
+        <w:rPr>
+          <w:lang w:val="fr-CA"/>
+        </w:rPr>
+        <w:t xml:space="preserve"> (</w:t>
+      </w:r>
+      <w:r>
+        <w:rPr>
+          <w:u w:val="single"/>
+          <w:lang w:val="fr-CA"/>
+        </w:rPr>
+        <w:t xml:space="preserve">Eid : </w:t>
+      </w:r>
+      <w:proofErr w:type="spellStart"/>
+      <w:r>
+        <w:rPr>
+          <w:u w:val="single"/>
+          <w:lang w:val="fr-CA"/>
+        </w:rPr>
+        <w:t>int</w:t>
+      </w:r>
+      <w:proofErr w:type="spellEnd"/>
+      <w:r>
+        <w:rPr>
+          <w:lang w:val="fr-CA"/>
+        </w:rPr>
+        <w:t xml:space="preserve">, </w:t>
+      </w:r>
+      <w:r>
+        <w:rPr>
+          <w:lang w:val="fr-CA"/>
+        </w:rPr>
+        <w:t xml:space="preserve">Centrale : </w:t>
+      </w:r>
+      <w:proofErr w:type="spellStart"/>
+      <w:r>
+        <w:rPr>
+          <w:lang w:val="fr-CA"/>
+        </w:rPr>
+        <w:t>int</w:t>
+      </w:r>
+      <w:proofErr w:type="spellEnd"/>
+      <w:r>
+        <w:rPr>
+          <w:lang w:val="fr-CA"/>
+        </w:rPr>
+        <w:t>)</w:t>
+      </w:r>
+    </w:p>
+    <w:p>
+      <w:pPr>
+        <w:rPr>
+          <w:lang w:val="fr-CA"/>
+        </w:rPr>
+      </w:pPr>
+      <w:proofErr w:type="spellStart"/>
+      <w:r>
+        <w:rPr>
+          <w:b/>
+          <w:lang w:val="fr-CA"/>
+        </w:rPr>
+        <w:t>Sattellites</w:t>
+      </w:r>
+      <w:proofErr w:type="spellEnd"/>
+      <w:r>
+        <w:rPr>
+          <w:b/>
+          <w:lang w:val="fr-CA"/>
+        </w:rPr>
+        <w:t xml:space="preserve"> </w:t>
+      </w:r>
+      <w:r>
+        <w:rPr>
+          <w:lang w:val="fr-CA"/>
+        </w:rPr>
+        <w:t>(</w:t>
+      </w:r>
+      <w:r>
+        <w:rPr>
+          <w:u w:val="single"/>
+          <w:lang w:val="fr-CA"/>
+        </w:rPr>
+        <w:t>Eid :</w:t>
+      </w:r>
+      <w:proofErr w:type="spellStart"/>
+      <w:r>
+        <w:rPr>
+          <w:u w:val="single"/>
+          <w:lang w:val="fr-CA"/>
+        </w:rPr>
+        <w:t>int</w:t>
+      </w:r>
+      <w:proofErr w:type="spellEnd"/>
+      <w:r>
+        <w:rPr>
+          <w:lang w:val="fr-CA"/>
+        </w:rPr>
+        <w:t>)</w:t>
+      </w:r>
+    </w:p>
+    <w:p>
+      <w:pPr>
+        <w:rPr>
+          <w:lang w:val="fr-CA"/>
+        </w:rPr>
+      </w:pPr>
+      <w:r>
+        <w:rPr>
+          <w:b/>
+          <w:lang w:val="fr-CA"/>
+        </w:rPr>
+        <w:t xml:space="preserve">Stratégiques </w:t>
+      </w:r>
+      <w:r>
+        <w:rPr>
+          <w:lang w:val="fr-CA"/>
+        </w:rPr>
+        <w:t>(</w:t>
+      </w:r>
+      <w:r>
+        <w:rPr>
+          <w:u w:val="single"/>
+          <w:lang w:val="fr-CA"/>
+        </w:rPr>
+        <w:t>Eid :</w:t>
+      </w:r>
+      <w:proofErr w:type="spellStart"/>
+      <w:r>
+        <w:rPr>
+          <w:u w:val="single"/>
+          <w:lang w:val="fr-CA"/>
+        </w:rPr>
+        <w:t>int</w:t>
+      </w:r>
+      <w:proofErr w:type="spellEnd"/>
+      <w:r>
+        <w:rPr>
+          <w:lang w:val="fr-CA"/>
+        </w:rPr>
+        <w:t>)</w:t>
+      </w:r>
+    </w:p>
+    <w:p>
+      <w:pPr>
+        <w:rPr>
+          <w:lang w:val="fr-CA"/>
+        </w:rPr>
+      </w:pPr>
+      <w:r>
+        <w:rPr>
+          <w:b/>
+          <w:lang w:val="fr-CA"/>
+        </w:rPr>
+        <w:t xml:space="preserve">Transformateurs sur poteau de bois </w:t>
+      </w:r>
+      <w:r>
+        <w:rPr>
+          <w:lang w:val="fr-CA"/>
+        </w:rPr>
+        <w:t>(</w:t>
+      </w:r>
+      <w:r>
+        <w:rPr>
+          <w:u w:val="single"/>
+          <w:lang w:val="fr-CA"/>
+        </w:rPr>
+        <w:t>Eid :</w:t>
+      </w:r>
+      <w:proofErr w:type="spellStart"/>
+      <w:r>
+        <w:rPr>
+          <w:u w:val="single"/>
+          <w:lang w:val="fr-CA"/>
+        </w:rPr>
+        <w:t>int</w:t>
+      </w:r>
+      <w:proofErr w:type="spellEnd"/>
+      <w:r>
+        <w:rPr>
+          <w:lang w:val="fr-CA"/>
+        </w:rPr>
+        <w:t>)</w:t>
+      </w:r>
+    </w:p>
+    <w:p>
+      <w:pPr>
+        <w:rPr>
+          <w:lang w:val="fr-CA"/>
+        </w:rPr>
+      </w:pPr>
+      <w:r>
+        <w:rPr>
+          <w:b/>
+          <w:lang w:val="fr-CA"/>
+        </w:rPr>
+        <w:t>Points de raccordement</w:t>
+      </w:r>
+      <w:r>
+        <w:rPr>
+          <w:lang w:val="fr-CA"/>
+        </w:rPr>
+        <w:t xml:space="preserve"> (</w:t>
+      </w:r>
+      <w:r>
+        <w:rPr>
+          <w:u w:val="single"/>
+          <w:lang w:val="fr-CA"/>
+        </w:rPr>
+        <w:t>Eid :</w:t>
+      </w:r>
+      <w:proofErr w:type="spellStart"/>
+      <w:r>
+        <w:rPr>
+          <w:u w:val="single"/>
+          <w:lang w:val="fr-CA"/>
+        </w:rPr>
+        <w:t>int</w:t>
+      </w:r>
+      <w:proofErr w:type="spellEnd"/>
+      <w:r>
+        <w:rPr>
+          <w:lang w:val="fr-CA"/>
+        </w:rPr>
+        <w:t>)</w:t>
+      </w:r>
+    </w:p>
+    <w:p>
+      <w:pPr>
+        <w:rPr>
+          <w:lang w:val="fr-CA"/>
+        </w:rPr>
+      </w:pPr>
+    </w:p>
+    <w:p>
+      <w:pPr>
+        <w:rPr>
+          <w:lang w:val="fr-CA"/>
+        </w:rPr>
+      </w:pPr>
+      <w:r>
+        <w:rPr>
+          <w:b/>
+          <w:lang w:val="fr-CA"/>
+        </w:rPr>
+        <w:t>Bris</w:t>
+      </w:r>
+      <w:r>
+        <w:rPr>
+          <w:lang w:val="fr-CA"/>
+        </w:rPr>
+        <w:t xml:space="preserve"> (</w:t>
+      </w:r>
+      <w:r>
+        <w:rPr>
+          <w:u w:val="single"/>
+          <w:lang w:val="fr-CA"/>
+        </w:rPr>
+        <w:t xml:space="preserve">Eid : </w:t>
+      </w:r>
+      <w:proofErr w:type="spellStart"/>
+      <w:r>
+        <w:rPr>
+          <w:u w:val="single"/>
+          <w:lang w:val="fr-CA"/>
+        </w:rPr>
+        <w:t>int</w:t>
+      </w:r>
+      <w:proofErr w:type="spellEnd"/>
+      <w:r>
+        <w:rPr>
+          <w:lang w:val="fr-CA"/>
+        </w:rPr>
+        <w:t xml:space="preserve">, </w:t>
+      </w:r>
+      <w:r>
+        <w:rPr>
+          <w:u w:val="single"/>
+          <w:lang w:val="fr-CA"/>
+        </w:rPr>
+        <w:t>Début : seconde</w:t>
+      </w:r>
+      <w:r>
+        <w:rPr>
+          <w:lang w:val="fr-CA"/>
+        </w:rPr>
+        <w:t>, Fin : seconde)</w:t>
+      </w:r>
+    </w:p>
+    <w:p>
+      <w:pPr>
+        <w:rPr>
+          <w:lang w:val="fr-CA"/>
+        </w:rPr>
+      </w:pPr>
+    </w:p>
+    <w:p>
+      <w:pPr>
+        <w:rPr>
+          <w:b/>
+          <w:lang w:val="fr-CA"/>
+        </w:rPr>
+      </w:pPr>
     </w:p>
     <w:sectPr>
       <w:pgSz w:w="12240" w:h="15840"/>

</xml_diff>

<commit_message>
Comment effectuer un ajout dans deux tables simultannément: transactions. Aussi, correction de cardinalité dans MER.vsdx
</commit_message>
<xml_diff>
--- a/MR_corrige.docx
+++ b/MR_corrige.docx
@@ -1087,261 +1087,259 @@
           <w:lang w:val="fr-CA"/>
         </w:rPr>
       </w:pPr>
-      <w:proofErr w:type="spellStart"/>
       <w:r>
         <w:rPr>
           <w:b/>
           <w:lang w:val="fr-CA"/>
         </w:rPr>
-        <w:t>Sattellites</w:t>
-      </w:r>
-      <w:proofErr w:type="spellEnd"/>
-      <w:r>
-        <w:rPr>
-          <w:b/>
-          <w:lang w:val="fr-CA"/>
-        </w:rPr>
-        <w:t xml:space="preserve"> </w:t>
-      </w:r>
-      <w:r>
-        <w:rPr>
-          <w:lang w:val="fr-CA"/>
-        </w:rPr>
-        <w:t>(</w:t>
-      </w:r>
-      <w:r>
-        <w:rPr>
-          <w:u w:val="single"/>
-          <w:lang w:val="fr-CA"/>
-        </w:rPr>
-        <w:t>Eid :</w:t>
-      </w:r>
-      <w:proofErr w:type="spellStart"/>
-      <w:r>
-        <w:rPr>
-          <w:u w:val="single"/>
-          <w:lang w:val="fr-CA"/>
-        </w:rPr>
-        <w:t>int</w:t>
-      </w:r>
-      <w:proofErr w:type="spellEnd"/>
-      <w:r>
-        <w:rPr>
-          <w:lang w:val="fr-CA"/>
-        </w:rPr>
-        <w:t>)</w:t>
-      </w:r>
-    </w:p>
-    <w:p>
-      <w:pPr>
-        <w:rPr>
-          <w:lang w:val="fr-CA"/>
-        </w:rPr>
-      </w:pPr>
-      <w:r>
-        <w:rPr>
-          <w:b/>
-          <w:lang w:val="fr-CA"/>
-        </w:rPr>
-        <w:t xml:space="preserve">Stratégiques </w:t>
-      </w:r>
-      <w:r>
-        <w:rPr>
-          <w:lang w:val="fr-CA"/>
-        </w:rPr>
-        <w:t>(</w:t>
-      </w:r>
-      <w:r>
-        <w:rPr>
-          <w:u w:val="single"/>
-          <w:lang w:val="fr-CA"/>
-        </w:rPr>
-        <w:t>Eid :</w:t>
-      </w:r>
-      <w:proofErr w:type="spellStart"/>
-      <w:r>
-        <w:rPr>
-          <w:u w:val="single"/>
-          <w:lang w:val="fr-CA"/>
-        </w:rPr>
-        <w:t>int</w:t>
-      </w:r>
-      <w:proofErr w:type="spellEnd"/>
-      <w:r>
-        <w:rPr>
-          <w:lang w:val="fr-CA"/>
-        </w:rPr>
-        <w:t>)</w:t>
-      </w:r>
-    </w:p>
-    <w:p>
-      <w:pPr>
-        <w:rPr>
-          <w:lang w:val="fr-CA"/>
-        </w:rPr>
-      </w:pPr>
-      <w:r>
-        <w:rPr>
-          <w:b/>
-          <w:lang w:val="fr-CA"/>
-        </w:rPr>
-        <w:t xml:space="preserve">Transformateurs sur poteau de bois </w:t>
-      </w:r>
-      <w:r>
-        <w:rPr>
-          <w:lang w:val="fr-CA"/>
-        </w:rPr>
-        <w:t>(</w:t>
-      </w:r>
-      <w:r>
-        <w:rPr>
-          <w:u w:val="single"/>
-          <w:lang w:val="fr-CA"/>
-        </w:rPr>
-        <w:t>Eid :</w:t>
-      </w:r>
-      <w:proofErr w:type="spellStart"/>
-      <w:r>
-        <w:rPr>
-          <w:u w:val="single"/>
-          <w:lang w:val="fr-CA"/>
-        </w:rPr>
-        <w:t>int</w:t>
-      </w:r>
-      <w:proofErr w:type="spellEnd"/>
-      <w:r>
-        <w:rPr>
-          <w:lang w:val="fr-CA"/>
-        </w:rPr>
-        <w:t>)</w:t>
-      </w:r>
-    </w:p>
-    <w:p>
-      <w:pPr>
-        <w:rPr>
-          <w:lang w:val="fr-CA"/>
-        </w:rPr>
-      </w:pPr>
-      <w:r>
-        <w:rPr>
-          <w:b/>
-          <w:lang w:val="fr-CA"/>
-        </w:rPr>
-        <w:t>Points de raccordement</w:t>
-      </w:r>
-      <w:r>
-        <w:rPr>
-          <w:lang w:val="fr-CA"/>
-        </w:rPr>
-        <w:t xml:space="preserve"> (</w:t>
-      </w:r>
-      <w:r>
-        <w:rPr>
-          <w:u w:val="single"/>
-          <w:lang w:val="fr-CA"/>
-        </w:rPr>
-        <w:t>Eid :</w:t>
-      </w:r>
-      <w:proofErr w:type="spellStart"/>
-      <w:r>
-        <w:rPr>
-          <w:u w:val="single"/>
-          <w:lang w:val="fr-CA"/>
-        </w:rPr>
-        <w:t>int</w:t>
-      </w:r>
-      <w:proofErr w:type="spellEnd"/>
-      <w:r>
-        <w:rPr>
-          <w:lang w:val="fr-CA"/>
-        </w:rPr>
-        <w:t>)</w:t>
-      </w:r>
-    </w:p>
-    <w:p>
-      <w:pPr>
-        <w:rPr>
-          <w:lang w:val="fr-CA"/>
-        </w:rPr>
-      </w:pPr>
-    </w:p>
-    <w:p>
-      <w:pPr>
-        <w:rPr>
-          <w:lang w:val="fr-CA"/>
-        </w:rPr>
-      </w:pPr>
-      <w:r>
-        <w:rPr>
-          <w:b/>
-          <w:lang w:val="fr-CA"/>
-        </w:rPr>
-        <w:t>Bris</w:t>
-      </w:r>
-      <w:r>
-        <w:rPr>
-          <w:lang w:val="fr-CA"/>
-        </w:rPr>
-        <w:t xml:space="preserve"> (</w:t>
-      </w:r>
-      <w:r>
-        <w:rPr>
-          <w:u w:val="single"/>
-          <w:lang w:val="fr-CA"/>
-        </w:rPr>
-        <w:t xml:space="preserve">Eid : </w:t>
-      </w:r>
-      <w:proofErr w:type="spellStart"/>
-      <w:r>
-        <w:rPr>
-          <w:u w:val="single"/>
-          <w:lang w:val="fr-CA"/>
-        </w:rPr>
-        <w:t>int</w:t>
-      </w:r>
-      <w:proofErr w:type="spellEnd"/>
-      <w:r>
-        <w:rPr>
-          <w:lang w:val="fr-CA"/>
-        </w:rPr>
-        <w:t xml:space="preserve">, </w:t>
-      </w:r>
-      <w:r>
-        <w:rPr>
-          <w:u w:val="single"/>
-          <w:lang w:val="fr-CA"/>
-        </w:rPr>
-        <w:t>Début : Date</w:t>
-      </w:r>
-      <w:r>
-        <w:rPr>
-          <w:lang w:val="fr-CA"/>
-        </w:rPr>
-        <w:t>, Fin : Date</w:t>
-      </w:r>
-      <w:r>
-        <w:rPr>
-          <w:lang w:val="fr-CA"/>
-        </w:rPr>
-        <w:t>)</w:t>
-      </w:r>
-    </w:p>
-    <w:p>
-      <w:pPr>
-        <w:rPr>
-          <w:lang w:val="fr-CA"/>
-        </w:rPr>
-      </w:pPr>
-    </w:p>
-    <w:p>
-      <w:pPr>
-        <w:rPr>
-          <w:b/>
-          <w:lang w:val="fr-CA"/>
-        </w:rPr>
-      </w:pPr>
+        <w:t>Sat</w:t>
+      </w:r>
       <w:bookmarkStart w:id="0" w:name="_GoBack"/>
       <w:bookmarkEnd w:id="0"/>
+      <w:r>
+        <w:rPr>
+          <w:b/>
+          <w:lang w:val="fr-CA"/>
+        </w:rPr>
+        <w:t xml:space="preserve">ellites </w:t>
+      </w:r>
+      <w:r>
+        <w:rPr>
+          <w:lang w:val="fr-CA"/>
+        </w:rPr>
+        <w:t>(</w:t>
+      </w:r>
+      <w:r>
+        <w:rPr>
+          <w:u w:val="single"/>
+          <w:lang w:val="fr-CA"/>
+        </w:rPr>
+        <w:t>Eid :</w:t>
+      </w:r>
+      <w:proofErr w:type="spellStart"/>
+      <w:r>
+        <w:rPr>
+          <w:u w:val="single"/>
+          <w:lang w:val="fr-CA"/>
+        </w:rPr>
+        <w:t>int</w:t>
+      </w:r>
+      <w:proofErr w:type="spellEnd"/>
+      <w:r>
+        <w:rPr>
+          <w:lang w:val="fr-CA"/>
+        </w:rPr>
+        <w:t>)</w:t>
+      </w:r>
+    </w:p>
+    <w:p>
+      <w:pPr>
+        <w:rPr>
+          <w:lang w:val="fr-CA"/>
+        </w:rPr>
+      </w:pPr>
+      <w:r>
+        <w:rPr>
+          <w:b/>
+          <w:lang w:val="fr-CA"/>
+        </w:rPr>
+        <w:t xml:space="preserve">Stratégiques </w:t>
+      </w:r>
+      <w:r>
+        <w:rPr>
+          <w:lang w:val="fr-CA"/>
+        </w:rPr>
+        <w:t>(</w:t>
+      </w:r>
+      <w:r>
+        <w:rPr>
+          <w:u w:val="single"/>
+          <w:lang w:val="fr-CA"/>
+        </w:rPr>
+        <w:t>Eid :</w:t>
+      </w:r>
+      <w:proofErr w:type="spellStart"/>
+      <w:r>
+        <w:rPr>
+          <w:u w:val="single"/>
+          <w:lang w:val="fr-CA"/>
+        </w:rPr>
+        <w:t>int</w:t>
+      </w:r>
+      <w:proofErr w:type="spellEnd"/>
+      <w:r>
+        <w:rPr>
+          <w:lang w:val="fr-CA"/>
+        </w:rPr>
+        <w:t>)</w:t>
+      </w:r>
+    </w:p>
+    <w:p>
+      <w:pPr>
+        <w:rPr>
+          <w:lang w:val="fr-CA"/>
+        </w:rPr>
+      </w:pPr>
+      <w:r>
+        <w:rPr>
+          <w:b/>
+          <w:lang w:val="fr-CA"/>
+        </w:rPr>
+        <w:t xml:space="preserve">Transformateurs sur poteau de bois </w:t>
+      </w:r>
+      <w:r>
+        <w:rPr>
+          <w:lang w:val="fr-CA"/>
+        </w:rPr>
+        <w:t>(</w:t>
+      </w:r>
+      <w:r>
+        <w:rPr>
+          <w:u w:val="single"/>
+          <w:lang w:val="fr-CA"/>
+        </w:rPr>
+        <w:t>Eid :</w:t>
+      </w:r>
+      <w:proofErr w:type="spellStart"/>
+      <w:r>
+        <w:rPr>
+          <w:u w:val="single"/>
+          <w:lang w:val="fr-CA"/>
+        </w:rPr>
+        <w:t>int</w:t>
+      </w:r>
+      <w:proofErr w:type="spellEnd"/>
+      <w:r>
+        <w:rPr>
+          <w:lang w:val="fr-CA"/>
+        </w:rPr>
+        <w:t>)</w:t>
+      </w:r>
+    </w:p>
+    <w:p>
+      <w:pPr>
+        <w:rPr>
+          <w:lang w:val="fr-CA"/>
+        </w:rPr>
+      </w:pPr>
+      <w:r>
+        <w:rPr>
+          <w:b/>
+          <w:lang w:val="fr-CA"/>
+        </w:rPr>
+        <w:t>Points de raccordement</w:t>
+      </w:r>
+      <w:r>
+        <w:rPr>
+          <w:lang w:val="fr-CA"/>
+        </w:rPr>
+        <w:t xml:space="preserve"> (</w:t>
+      </w:r>
+      <w:r>
+        <w:rPr>
+          <w:u w:val="single"/>
+          <w:lang w:val="fr-CA"/>
+        </w:rPr>
+        <w:t>Eid :</w:t>
+      </w:r>
+      <w:proofErr w:type="spellStart"/>
+      <w:r>
+        <w:rPr>
+          <w:u w:val="single"/>
+          <w:lang w:val="fr-CA"/>
+        </w:rPr>
+        <w:t>int</w:t>
+      </w:r>
+      <w:proofErr w:type="spellEnd"/>
+      <w:r>
+        <w:rPr>
+          <w:lang w:val="fr-CA"/>
+        </w:rPr>
+        <w:t>)</w:t>
+      </w:r>
+    </w:p>
+    <w:p>
+      <w:pPr>
+        <w:rPr>
+          <w:lang w:val="fr-CA"/>
+        </w:rPr>
+      </w:pPr>
+    </w:p>
+    <w:p>
+      <w:pPr>
+        <w:rPr>
+          <w:lang w:val="fr-CA"/>
+        </w:rPr>
+      </w:pPr>
+      <w:r>
+        <w:rPr>
+          <w:b/>
+          <w:lang w:val="fr-CA"/>
+        </w:rPr>
+        <w:t>Bris</w:t>
+      </w:r>
+      <w:r>
+        <w:rPr>
+          <w:lang w:val="fr-CA"/>
+        </w:rPr>
+        <w:t xml:space="preserve"> (</w:t>
+      </w:r>
+      <w:r>
+        <w:rPr>
+          <w:u w:val="single"/>
+          <w:lang w:val="fr-CA"/>
+        </w:rPr>
+        <w:t xml:space="preserve">Eid : </w:t>
+      </w:r>
+      <w:proofErr w:type="spellStart"/>
+      <w:r>
+        <w:rPr>
+          <w:u w:val="single"/>
+          <w:lang w:val="fr-CA"/>
+        </w:rPr>
+        <w:t>int</w:t>
+      </w:r>
+      <w:proofErr w:type="spellEnd"/>
+      <w:r>
+        <w:rPr>
+          <w:lang w:val="fr-CA"/>
+        </w:rPr>
+        <w:t xml:space="preserve">, </w:t>
+      </w:r>
+      <w:r>
+        <w:rPr>
+          <w:u w:val="single"/>
+          <w:lang w:val="fr-CA"/>
+        </w:rPr>
+        <w:t>Début : Date</w:t>
+      </w:r>
+      <w:r>
+        <w:rPr>
+          <w:lang w:val="fr-CA"/>
+        </w:rPr>
+        <w:t>, Fin : Date</w:t>
+      </w:r>
+      <w:r>
+        <w:rPr>
+          <w:lang w:val="fr-CA"/>
+        </w:rPr>
+        <w:t>)</w:t>
+      </w:r>
+    </w:p>
+    <w:p>
+      <w:pPr>
+        <w:rPr>
+          <w:lang w:val="fr-CA"/>
+        </w:rPr>
+      </w:pPr>
+    </w:p>
+    <w:p>
+      <w:pPr>
+        <w:rPr>
+          <w:b/>
+          <w:lang w:val="fr-CA"/>
+        </w:rPr>
+      </w:pPr>
     </w:p>
     <w:sectPr>
       <w:pgSz w:w="12240" w:h="15840"/>

</xml_diff>

<commit_message>
Type des eids, etc
</commit_message>
<xml_diff>
--- a/MR_corrige.docx
+++ b/MR_corrige.docx
@@ -5,44 +5,103 @@
     <w:p>
       <w:pPr>
         <w:rPr>
-          <w:color w:val="000000" w:themeColor="text1"/>
-          <w:lang w:val="fr-CA"/>
-        </w:rPr>
-      </w:pPr>
-      <w:r>
-        <w:rPr>
-          <w:b/>
-          <w:color w:val="000000" w:themeColor="text1"/>
-          <w:lang w:val="fr-CA"/>
-        </w:rPr>
-        <w:t xml:space="preserve">Conditions </w:t>
-      </w:r>
-      <w:r>
-        <w:rPr>
-          <w:b/>
-          <w:color w:val="000000" w:themeColor="text1"/>
-          <w:lang w:val="fr-CA"/>
-        </w:rPr>
-        <w:t xml:space="preserve">météorologiques </w:t>
-      </w:r>
-      <w:r>
-        <w:rPr>
-          <w:color w:val="000000" w:themeColor="text1"/>
+          <w:lang w:val="fr-CA"/>
+        </w:rPr>
+      </w:pPr>
+      <w:bookmarkStart w:id="0" w:name="_GoBack"/>
+      <w:bookmarkEnd w:id="0"/>
+      <w:r>
+        <w:rPr>
+          <w:b/>
+          <w:lang w:val="fr-CA"/>
+        </w:rPr>
+        <w:t>Abonnés</w:t>
+      </w:r>
+      <w:r>
+        <w:rPr>
+          <w:b/>
+          <w:lang w:val="fr-CA"/>
+        </w:rPr>
+        <w:t xml:space="preserve"> </w:t>
+      </w:r>
+      <w:r>
+        <w:rPr>
           <w:lang w:val="fr-CA"/>
         </w:rPr>
         <w:t>(</w:t>
       </w:r>
       <w:r>
         <w:rPr>
-          <w:color w:val="000000" w:themeColor="text1"/>
-          <w:u w:val="single"/>
-          <w:lang w:val="fr-CA"/>
-        </w:rPr>
-        <w:t>Ville</w:t>
-      </w:r>
-      <w:r>
-        <w:rPr>
-          <w:color w:val="000000" w:themeColor="text1"/>
+          <w:u w:val="single"/>
+          <w:lang w:val="fr-CA"/>
+        </w:rPr>
+        <w:t>Aid : int</w:t>
+      </w:r>
+      <w:r>
+        <w:rPr>
+          <w:lang w:val="fr-CA"/>
+        </w:rPr>
+        <w:t>, Nom : char(20)</w:t>
+      </w:r>
+      <w:r>
+        <w:rPr>
+          <w:lang w:val="fr-CA"/>
+        </w:rPr>
+        <w:t>, Téléphone : char(8)</w:t>
+      </w:r>
+      <w:r>
+        <w:rPr>
+          <w:lang w:val="fr-CA"/>
+        </w:rPr>
+        <w:t xml:space="preserve">, </w:t>
+      </w:r>
+      <w:r>
+        <w:rPr>
+          <w:lang w:val="fr-CA"/>
+        </w:rPr>
+        <w:t xml:space="preserve">Point de raccordement : </w:t>
+      </w:r>
+      <w:r>
+        <w:rPr>
+          <w:lang w:val="fr-CA"/>
+        </w:rPr>
+        <w:t>char(9)</w:t>
+      </w:r>
+      <w:r>
+        <w:rPr>
+          <w:lang w:val="fr-CA"/>
+        </w:rPr>
+        <w:t>)</w:t>
+      </w:r>
+    </w:p>
+    <w:p>
+      <w:pPr>
+        <w:rPr>
+          <w:lang w:val="fr-CA"/>
+        </w:rPr>
+      </w:pPr>
+      <w:r>
+        <w:rPr>
+          <w:b/>
+          <w:lang w:val="fr-CA"/>
+        </w:rPr>
+        <w:t>Consommations mensuelles</w:t>
+      </w:r>
+      <w:r>
+        <w:rPr>
+          <w:lang w:val="fr-CA"/>
+        </w:rPr>
+        <w:t xml:space="preserve"> (</w:t>
+      </w:r>
+      <w:r>
+        <w:rPr>
+          <w:u w:val="single"/>
+          <w:lang w:val="fr-CA"/>
+        </w:rPr>
+        <w:t>Aid :</w:t>
+      </w:r>
+      <w:r>
+        <w:rPr>
           <w:u w:val="single"/>
           <w:lang w:val="fr-CA"/>
         </w:rPr>
@@ -50,67 +109,92 @@
       </w:r>
       <w:r>
         <w:rPr>
-          <w:color w:val="000000" w:themeColor="text1"/>
-          <w:u w:val="single"/>
-          <w:lang w:val="fr-CA"/>
-        </w:rPr>
-        <w:t>: char(20)</w:t>
-      </w:r>
-      <w:r>
-        <w:rPr>
-          <w:color w:val="000000" w:themeColor="text1"/>
+          <w:u w:val="single"/>
+          <w:lang w:val="fr-CA"/>
+        </w:rPr>
+        <w:t>int</w:t>
+      </w:r>
+      <w:r>
+        <w:rPr>
           <w:lang w:val="fr-CA"/>
         </w:rPr>
         <w:t xml:space="preserve">, </w:t>
       </w:r>
       <w:r>
         <w:rPr>
-          <w:color w:val="000000" w:themeColor="text1"/>
-          <w:u w:val="single"/>
-          <w:lang w:val="fr-CA"/>
-        </w:rPr>
-        <w:t>Heure</w:t>
-      </w:r>
-      <w:r>
-        <w:rPr>
-          <w:color w:val="000000" w:themeColor="text1"/>
-          <w:u w:val="single"/>
-          <w:lang w:val="fr-CA"/>
-        </w:rPr>
-        <w:t xml:space="preserve"> </w:t>
-      </w:r>
-      <w:r>
-        <w:rPr>
-          <w:color w:val="000000" w:themeColor="text1"/>
-          <w:u w:val="single"/>
-          <w:lang w:val="fr-CA"/>
-        </w:rPr>
-        <w:t>: Date</w:t>
-      </w:r>
-      <w:r>
-        <w:rPr>
-          <w:color w:val="000000" w:themeColor="text1"/>
-          <w:lang w:val="fr-CA"/>
-        </w:rPr>
-        <w:t>, Taux d’humidité :</w:t>
-      </w:r>
-      <w:r>
-        <w:rPr>
-          <w:color w:val="000000" w:themeColor="text1"/>
-          <w:lang w:val="fr-CA"/>
-        </w:rPr>
-        <w:t xml:space="preserve"> real, Pression atmosphér</w:t>
-      </w:r>
-      <w:r>
-        <w:rPr>
-          <w:color w:val="000000" w:themeColor="text1"/>
-          <w:lang w:val="fr-CA"/>
-        </w:rPr>
-        <w:t>ique : real, Chute de pluie : int, Chute de neige : int, Couverture de neige : int</w:t>
-      </w:r>
-      <w:r>
-        <w:rPr>
-          <w:color w:val="000000" w:themeColor="text1"/>
+          <w:u w:val="single"/>
+          <w:lang w:val="fr-CA"/>
+        </w:rPr>
+        <w:t>Mois </w:t>
+      </w:r>
+      <w:r>
+        <w:rPr>
+          <w:u w:val="single"/>
+          <w:lang w:val="fr-CA"/>
+        </w:rPr>
+        <w:t>: int</w:t>
+      </w:r>
+      <w:r>
+        <w:rPr>
+          <w:lang w:val="fr-CA"/>
+        </w:rPr>
+        <w:t>, Puissance</w:t>
+      </w:r>
+      <w:r>
+        <w:rPr>
+          <w:lang w:val="fr-CA"/>
+        </w:rPr>
+        <w:t xml:space="preserve"> (kW/h)</w:t>
+      </w:r>
+      <w:r>
+        <w:rPr>
+          <w:lang w:val="fr-CA"/>
+        </w:rPr>
+        <w:t> :</w:t>
+      </w:r>
+      <w:r>
+        <w:rPr>
+          <w:lang w:val="fr-CA"/>
+        </w:rPr>
+        <w:t xml:space="preserve"> real)</w:t>
+      </w:r>
+    </w:p>
+    <w:p>
+      <w:pPr>
+        <w:rPr>
+          <w:u w:val="single"/>
+          <w:lang w:val="fr-CA"/>
+        </w:rPr>
+      </w:pPr>
+    </w:p>
+    <w:p>
+      <w:pPr>
+        <w:rPr>
+          <w:lang w:val="fr-CA"/>
+        </w:rPr>
+      </w:pPr>
+      <w:r>
+        <w:rPr>
+          <w:b/>
+          <w:lang w:val="fr-CA"/>
+        </w:rPr>
+        <w:t>Équipements</w:t>
+      </w:r>
+      <w:r>
+        <w:rPr>
+          <w:lang w:val="fr-CA"/>
+        </w:rPr>
+        <w:t xml:space="preserve"> (</w:t>
+      </w:r>
+      <w:r>
+        <w:rPr>
+          <w:u w:val="single"/>
+          <w:lang w:val="fr-CA"/>
+        </w:rPr>
+        <w:t>Eid : char(9)</w:t>
+      </w:r>
+      <w:r>
+        <w:rPr>
           <w:lang w:val="fr-CA"/>
         </w:rPr>
         <w:t>)</w:t>
@@ -122,58 +206,25 @@
           <w:lang w:val="fr-CA"/>
         </w:rPr>
       </w:pPr>
-    </w:p>
-    <w:p>
-      <w:pPr>
-        <w:rPr>
-          <w:lang w:val="fr-CA"/>
-        </w:rPr>
-      </w:pPr>
-    </w:p>
-    <w:p>
-      <w:pPr>
-        <w:rPr>
-          <w:lang w:val="fr-CA"/>
-        </w:rPr>
-      </w:pPr>
-      <w:r>
-        <w:rPr>
-          <w:b/>
-          <w:lang w:val="fr-CA"/>
-        </w:rPr>
-        <w:t>Abonnés</w:t>
-      </w:r>
-      <w:r>
-        <w:rPr>
-          <w:b/>
-          <w:lang w:val="fr-CA"/>
-        </w:rPr>
-        <w:t xml:space="preserve"> </w:t>
-      </w:r>
-      <w:r>
-        <w:rPr>
-          <w:lang w:val="fr-CA"/>
-        </w:rPr>
-        <w:t>(</w:t>
-      </w:r>
-      <w:r>
-        <w:rPr>
-          <w:u w:val="single"/>
-          <w:lang w:val="fr-CA"/>
-        </w:rPr>
-        <w:t>Aid : int</w:t>
-      </w:r>
-      <w:r>
-        <w:rPr>
-          <w:lang w:val="fr-CA"/>
-        </w:rPr>
-        <w:t>, Nom : char(20)</w:t>
-      </w:r>
-      <w:r>
-        <w:rPr>
-          <w:lang w:val="fr-CA"/>
-        </w:rPr>
-        <w:t>, Téléphone : char(8)</w:t>
+      <w:r>
+        <w:rPr>
+          <w:b/>
+          <w:lang w:val="fr-CA"/>
+        </w:rPr>
+        <w:t>Centrales</w:t>
+      </w:r>
+      <w:r>
+        <w:rPr>
+          <w:lang w:val="fr-CA"/>
+        </w:rPr>
+        <w:t xml:space="preserve"> (</w:t>
+      </w:r>
+      <w:r>
+        <w:rPr>
+          <w:u w:val="single"/>
+          <w:lang w:val="fr-CA"/>
+        </w:rPr>
+        <w:t>Eid : char(9)</w:t>
       </w:r>
       <w:r>
         <w:rPr>
@@ -185,61 +236,31 @@
         <w:rPr>
           <w:lang w:val="fr-CA"/>
         </w:rPr>
-        <w:t>Point de raccordement : int</w:t>
-      </w:r>
-      <w:r>
-        <w:rPr>
-          <w:lang w:val="fr-CA"/>
-        </w:rPr>
-        <w:t>)</w:t>
-      </w:r>
-    </w:p>
-    <w:p>
-      <w:pPr>
-        <w:rPr>
-          <w:lang w:val="fr-CA"/>
-        </w:rPr>
-      </w:pPr>
-    </w:p>
-    <w:p>
-      <w:pPr>
-        <w:rPr>
-          <w:lang w:val="fr-CA"/>
-        </w:rPr>
-      </w:pPr>
-      <w:r>
-        <w:rPr>
-          <w:b/>
-          <w:lang w:val="fr-CA"/>
-        </w:rPr>
-        <w:t>Consommations mensuelles</w:t>
-      </w:r>
-      <w:r>
-        <w:rPr>
-          <w:lang w:val="fr-CA"/>
-        </w:rPr>
-        <w:t xml:space="preserve"> (</w:t>
-      </w:r>
-      <w:r>
-        <w:rPr>
-          <w:u w:val="single"/>
-          <w:lang w:val="fr-CA"/>
-        </w:rPr>
-        <w:t>Aid :</w:t>
-      </w:r>
-      <w:r>
-        <w:rPr>
-          <w:u w:val="single"/>
-          <w:lang w:val="fr-CA"/>
-        </w:rPr>
-        <w:t xml:space="preserve"> </w:t>
-      </w:r>
-      <w:r>
-        <w:rPr>
-          <w:u w:val="single"/>
-          <w:lang w:val="fr-CA"/>
-        </w:rPr>
-        <w:t>int</w:t>
+        <w:t xml:space="preserve">Poste source : </w:t>
+      </w:r>
+      <w:r>
+        <w:rPr>
+          <w:lang w:val="fr-CA"/>
+        </w:rPr>
+        <w:t>char(9)</w:t>
+      </w:r>
+      <w:r>
+        <w:rPr>
+          <w:lang w:val="fr-CA"/>
+        </w:rPr>
+        <w:t>, Categorie</w:t>
+      </w:r>
+      <w:r>
+        <w:rPr>
+          <w:lang w:val="fr-CA"/>
+        </w:rPr>
+        <w:t> : e</w:t>
+      </w:r>
+      <w:r>
+        <w:rPr>
+          <w:lang w:val="fr-CA"/>
+        </w:rPr>
+        <w:t>num</w:t>
       </w:r>
       <w:r>
         <w:rPr>
@@ -249,170 +270,6 @@
       </w:r>
       <w:r>
         <w:rPr>
-          <w:u w:val="single"/>
-          <w:lang w:val="fr-CA"/>
-        </w:rPr>
-        <w:t>Mois </w:t>
-      </w:r>
-      <w:r>
-        <w:rPr>
-          <w:u w:val="single"/>
-          <w:lang w:val="fr-CA"/>
-        </w:rPr>
-        <w:t>: int</w:t>
-      </w:r>
-      <w:r>
-        <w:rPr>
-          <w:lang w:val="fr-CA"/>
-        </w:rPr>
-        <w:t>, Puissance</w:t>
-      </w:r>
-      <w:r>
-        <w:rPr>
-          <w:lang w:val="fr-CA"/>
-        </w:rPr>
-        <w:t xml:space="preserve"> (kW/h)</w:t>
-      </w:r>
-      <w:r>
-        <w:rPr>
-          <w:lang w:val="fr-CA"/>
-        </w:rPr>
-        <w:t> :</w:t>
-      </w:r>
-      <w:r>
-        <w:rPr>
-          <w:lang w:val="fr-CA"/>
-        </w:rPr>
-        <w:t xml:space="preserve"> int</w:t>
-      </w:r>
-      <w:r>
-        <w:rPr>
-          <w:lang w:val="fr-CA"/>
-        </w:rPr>
-        <w:t>)</w:t>
-      </w:r>
-    </w:p>
-    <w:p>
-      <w:pPr>
-        <w:rPr>
-          <w:u w:val="single"/>
-          <w:lang w:val="fr-CA"/>
-        </w:rPr>
-      </w:pPr>
-    </w:p>
-    <w:p>
-      <w:pPr>
-        <w:rPr>
-          <w:u w:val="single"/>
-          <w:lang w:val="fr-CA"/>
-        </w:rPr>
-      </w:pPr>
-    </w:p>
-    <w:p>
-      <w:pPr>
-        <w:rPr>
-          <w:u w:val="single"/>
-          <w:lang w:val="fr-CA"/>
-        </w:rPr>
-      </w:pPr>
-    </w:p>
-    <w:p>
-      <w:pPr>
-        <w:rPr>
-          <w:lang w:val="fr-CA"/>
-        </w:rPr>
-      </w:pPr>
-      <w:r>
-        <w:rPr>
-          <w:b/>
-          <w:lang w:val="fr-CA"/>
-        </w:rPr>
-        <w:t>Équipements</w:t>
-      </w:r>
-      <w:r>
-        <w:rPr>
-          <w:lang w:val="fr-CA"/>
-        </w:rPr>
-        <w:t xml:space="preserve"> (</w:t>
-      </w:r>
-      <w:r>
-        <w:rPr>
-          <w:u w:val="single"/>
-          <w:lang w:val="fr-CA"/>
-        </w:rPr>
-        <w:t>Eid : int</w:t>
-      </w:r>
-      <w:r>
-        <w:rPr>
-          <w:lang w:val="fr-CA"/>
-        </w:rPr>
-        <w:t>)</w:t>
-      </w:r>
-    </w:p>
-    <w:p>
-      <w:pPr>
-        <w:rPr>
-          <w:lang w:val="fr-CA"/>
-        </w:rPr>
-      </w:pPr>
-      <w:r>
-        <w:rPr>
-          <w:b/>
-          <w:lang w:val="fr-CA"/>
-        </w:rPr>
-        <w:t>Centrales</w:t>
-      </w:r>
-      <w:r>
-        <w:rPr>
-          <w:lang w:val="fr-CA"/>
-        </w:rPr>
-        <w:t xml:space="preserve"> (</w:t>
-      </w:r>
-      <w:r>
-        <w:rPr>
-          <w:u w:val="single"/>
-          <w:lang w:val="fr-CA"/>
-        </w:rPr>
-        <w:t>Eid : int</w:t>
-      </w:r>
-      <w:r>
-        <w:rPr>
-          <w:lang w:val="fr-CA"/>
-        </w:rPr>
-        <w:t xml:space="preserve">, </w:t>
-      </w:r>
-      <w:r>
-        <w:rPr>
-          <w:lang w:val="fr-CA"/>
-        </w:rPr>
-        <w:t>Poste source : int</w:t>
-      </w:r>
-      <w:r>
-        <w:rPr>
-          <w:lang w:val="fr-CA"/>
-        </w:rPr>
-        <w:t>, Categorie</w:t>
-      </w:r>
-      <w:r>
-        <w:rPr>
-          <w:lang w:val="fr-CA"/>
-        </w:rPr>
-        <w:t> : e</w:t>
-      </w:r>
-      <w:r>
-        <w:rPr>
-          <w:lang w:val="fr-CA"/>
-        </w:rPr>
-        <w:t>num</w:t>
-      </w:r>
-      <w:r>
-        <w:rPr>
-          <w:lang w:val="fr-CA"/>
-        </w:rPr>
-        <w:t xml:space="preserve">, </w:t>
-      </w:r>
-      <w:r>
-        <w:rPr>
           <w:lang w:val="fr-CA"/>
         </w:rPr>
         <w:t>Puissance</w:t>
@@ -427,7 +284,7 @@
         <w:rPr>
           <w:lang w:val="fr-CA"/>
         </w:rPr>
-        <w:t>: int</w:t>
+        <w:t xml:space="preserve"> : real</w:t>
       </w:r>
       <w:r>
         <w:rPr>
@@ -448,18 +305,7 @@
           <w:szCs w:val="16"/>
           <w:lang w:val="fr-CA"/>
         </w:rPr>
-        <w:t xml:space="preserve">// J’ai enlevé lieu car c’est le même </w:t>
-      </w:r>
-      <w:bookmarkStart w:id="0" w:name="_GoBack"/>
-      <w:bookmarkEnd w:id="0"/>
-      <w:r>
-        <w:rPr>
-          <w:i/>
-          <w:sz w:val="16"/>
-          <w:szCs w:val="16"/>
-          <w:lang w:val="fr-CA"/>
-        </w:rPr>
-        <w:t>lieu que le poste source. (De manière analogue aux abonnés avec leur point de rac)</w:t>
+        <w:t>// J’ai enlevé lieu car c’est le même lieu que le poste source. (De manière analogue aux abonnés avec leur point de rac)</w:t>
       </w:r>
     </w:p>
     <w:p>
@@ -486,7 +332,7 @@
           <w:u w:val="single"/>
           <w:lang w:val="fr-CA"/>
         </w:rPr>
-        <w:t>Eid : int</w:t>
+        <w:t>Eid : char(9)</w:t>
       </w:r>
       <w:r>
         <w:rPr>
@@ -528,7 +374,31 @@
         <w:rPr>
           <w:lang w:val="fr-CA"/>
         </w:rPr>
-        <w:t>, Poste 1 : int, Poste 2 : int)</w:t>
+        <w:t xml:space="preserve">, Poste 1 : </w:t>
+      </w:r>
+      <w:r>
+        <w:rPr>
+          <w:lang w:val="fr-CA"/>
+        </w:rPr>
+        <w:t>char(9)</w:t>
+      </w:r>
+      <w:r>
+        <w:rPr>
+          <w:lang w:val="fr-CA"/>
+        </w:rPr>
+        <w:t xml:space="preserve">, Poste 2 : </w:t>
+      </w:r>
+      <w:r>
+        <w:rPr>
+          <w:lang w:val="fr-CA"/>
+        </w:rPr>
+        <w:t>char(9)</w:t>
+      </w:r>
+      <w:r>
+        <w:rPr>
+          <w:lang w:val="fr-CA"/>
+        </w:rPr>
+        <w:t>)</w:t>
       </w:r>
     </w:p>
     <w:p>
@@ -562,13 +432,25 @@
           <w:u w:val="single"/>
           <w:lang w:val="fr-CA"/>
         </w:rPr>
-        <w:t>Eid : int</w:t>
-      </w:r>
-      <w:r>
-        <w:rPr>
-          <w:lang w:val="fr-CA"/>
-        </w:rPr>
-        <w:t>, Ligne : int, L</w:t>
+        <w:t>Eid : char(9)</w:t>
+      </w:r>
+      <w:r>
+        <w:rPr>
+          <w:lang w:val="fr-CA"/>
+        </w:rPr>
+        <w:t xml:space="preserve">, Ligne : </w:t>
+      </w:r>
+      <w:r>
+        <w:rPr>
+          <w:lang w:val="fr-CA"/>
+        </w:rPr>
+        <w:t>char(9)</w:t>
+      </w:r>
+      <w:r>
+        <w:rPr>
+          <w:lang w:val="fr-CA"/>
+        </w:rPr>
+        <w:t>, L</w:t>
       </w:r>
       <w:r>
         <w:rPr>
@@ -666,7 +548,7 @@
           <w:u w:val="single"/>
           <w:lang w:val="fr-CA"/>
         </w:rPr>
-        <w:t>Eid : int</w:t>
+        <w:t>Eid : char(9)</w:t>
       </w:r>
       <w:r>
         <w:rPr>
@@ -711,7 +593,7 @@
           <w:u w:val="single"/>
           <w:lang w:val="fr-CA"/>
         </w:rPr>
-        <w:t>Eid : int</w:t>
+        <w:t>Eid : char(9)</w:t>
       </w:r>
       <w:r>
         <w:rPr>
@@ -723,7 +605,13 @@
         <w:rPr>
           <w:lang w:val="fr-CA"/>
         </w:rPr>
-        <w:t>Centrale : int</w:t>
+        <w:t xml:space="preserve">Centrale : </w:t>
+      </w:r>
+      <w:r>
+        <w:rPr>
+          <w:lang w:val="fr-CA"/>
+        </w:rPr>
+        <w:t>char(9)</w:t>
       </w:r>
       <w:r>
         <w:rPr>
@@ -763,7 +651,7 @@
           <w:u w:val="single"/>
           <w:lang w:val="fr-CA"/>
         </w:rPr>
-        <w:t>Eid :int</w:t>
+        <w:t>Eid : char(9)</w:t>
       </w:r>
       <w:r>
         <w:rPr>
@@ -796,7 +684,7 @@
           <w:u w:val="single"/>
           <w:lang w:val="fr-CA"/>
         </w:rPr>
-        <w:t>Eid :int</w:t>
+        <w:t>Eid : char(9)</w:t>
       </w:r>
       <w:r>
         <w:rPr>
@@ -829,7 +717,14 @@
           <w:u w:val="single"/>
           <w:lang w:val="fr-CA"/>
         </w:rPr>
-        <w:t>Eid :int</w:t>
+        <w:t>Eid :</w:t>
+      </w:r>
+      <w:r>
+        <w:rPr>
+          <w:u w:val="single"/>
+          <w:lang w:val="fr-CA"/>
+        </w:rPr>
+        <w:t xml:space="preserve"> char(9)</w:t>
       </w:r>
       <w:r>
         <w:rPr>
@@ -862,7 +757,19 @@
           <w:u w:val="single"/>
           <w:lang w:val="fr-CA"/>
         </w:rPr>
-        <w:t>Eid :int</w:t>
+        <w:t>Eid : char(9)</w:t>
+      </w:r>
+      <w:r>
+        <w:rPr>
+          <w:lang w:val="fr-CA"/>
+        </w:rPr>
+        <w:t xml:space="preserve">, Abonne : </w:t>
+      </w:r>
+      <w:r>
+        <w:rPr>
+          <w:lang w:val="fr-CA"/>
+        </w:rPr>
+        <w:t>int</w:t>
       </w:r>
       <w:r>
         <w:rPr>
@@ -902,7 +809,7 @@
           <w:u w:val="single"/>
           <w:lang w:val="fr-CA"/>
         </w:rPr>
-        <w:t>Eid : int</w:t>
+        <w:t>Eid : char(9)</w:t>
       </w:r>
       <w:r>
         <w:rPr>
@@ -915,16 +822,138 @@
           <w:u w:val="single"/>
           <w:lang w:val="fr-CA"/>
         </w:rPr>
-        <w:t>Début : Date</w:t>
-      </w:r>
-      <w:r>
-        <w:rPr>
-          <w:lang w:val="fr-CA"/>
-        </w:rPr>
-        <w:t>, Fin : Date</w:t>
-      </w:r>
-      <w:r>
-        <w:rPr>
+        <w:t>Début : TimeStamp</w:t>
+      </w:r>
+      <w:r>
+        <w:rPr>
+          <w:lang w:val="fr-CA"/>
+        </w:rPr>
+        <w:t>, Fin : TimeStamp</w:t>
+      </w:r>
+      <w:r>
+        <w:rPr>
+          <w:lang w:val="fr-CA"/>
+        </w:rPr>
+        <w:t>)</w:t>
+      </w:r>
+    </w:p>
+    <w:p>
+      <w:pPr>
+        <w:rPr>
+          <w:lang w:val="fr-CA"/>
+        </w:rPr>
+      </w:pPr>
+    </w:p>
+    <w:p>
+      <w:pPr>
+        <w:rPr>
+          <w:lang w:val="fr-CA"/>
+        </w:rPr>
+      </w:pPr>
+    </w:p>
+    <w:p>
+      <w:pPr>
+        <w:rPr>
+          <w:lang w:val="fr-CA"/>
+        </w:rPr>
+      </w:pPr>
+      <w:r>
+        <w:rPr>
+          <w:b/>
+          <w:lang w:val="fr-CA"/>
+        </w:rPr>
+        <w:t>Villes</w:t>
+      </w:r>
+      <w:r>
+        <w:rPr>
+          <w:lang w:val="fr-CA"/>
+        </w:rPr>
+        <w:t xml:space="preserve"> (</w:t>
+      </w:r>
+      <w:r>
+        <w:rPr>
+          <w:u w:val="single"/>
+          <w:lang w:val="fr-CA"/>
+        </w:rPr>
+        <w:t>Nom : char(20)</w:t>
+      </w:r>
+      <w:r>
+        <w:rPr>
+          <w:lang w:val="fr-CA"/>
+        </w:rPr>
+        <w:t>, Lieu : Geometry)</w:t>
+      </w:r>
+    </w:p>
+    <w:p>
+      <w:pPr>
+        <w:rPr>
+          <w:color w:val="000000" w:themeColor="text1"/>
+          <w:lang w:val="fr-CA"/>
+        </w:rPr>
+      </w:pPr>
+      <w:r>
+        <w:rPr>
+          <w:b/>
+          <w:color w:val="000000" w:themeColor="text1"/>
+          <w:lang w:val="fr-CA"/>
+        </w:rPr>
+        <w:t xml:space="preserve">Conditions météorologiques </w:t>
+      </w:r>
+      <w:r>
+        <w:rPr>
+          <w:color w:val="000000" w:themeColor="text1"/>
+          <w:lang w:val="fr-CA"/>
+        </w:rPr>
+        <w:t>(</w:t>
+      </w:r>
+      <w:r>
+        <w:rPr>
+          <w:color w:val="000000" w:themeColor="text1"/>
+          <w:u w:val="single"/>
+          <w:lang w:val="fr-CA"/>
+        </w:rPr>
+        <w:t>Ville : char(20)</w:t>
+      </w:r>
+      <w:r>
+        <w:rPr>
+          <w:color w:val="000000" w:themeColor="text1"/>
+          <w:lang w:val="fr-CA"/>
+        </w:rPr>
+        <w:t xml:space="preserve">, </w:t>
+      </w:r>
+      <w:r>
+        <w:rPr>
+          <w:color w:val="000000" w:themeColor="text1"/>
+          <w:u w:val="single"/>
+          <w:lang w:val="fr-CA"/>
+        </w:rPr>
+        <w:t xml:space="preserve">Heure </w:t>
+      </w:r>
+      <w:r>
+        <w:rPr>
+          <w:color w:val="000000" w:themeColor="text1"/>
+          <w:u w:val="single"/>
+          <w:lang w:val="fr-CA"/>
+        </w:rPr>
+        <w:t>: TimeStamp</w:t>
+      </w:r>
+      <w:r>
+        <w:rPr>
+          <w:color w:val="000000" w:themeColor="text1"/>
+          <w:lang w:val="fr-CA"/>
+        </w:rPr>
+        <w:t>, Taux d’humidité : real, Pression atmosphér</w:t>
+      </w:r>
+      <w:r>
+        <w:rPr>
+          <w:color w:val="000000" w:themeColor="text1"/>
+          <w:lang w:val="fr-CA"/>
+        </w:rPr>
+        <w:t>ique : real, Chute de pluie : int, Chute de neige : int, Couverture de neige : int</w:t>
+      </w:r>
+      <w:r>
+        <w:rPr>
+          <w:color w:val="000000" w:themeColor="text1"/>
           <w:lang w:val="fr-CA"/>
         </w:rPr>
         <w:t>)</w:t>

</xml_diff>